<commit_message>
Storyboard revisions for Build a WP
</commit_message>
<xml_diff>
--- a/assets/en/Report_lastYear.docx
+++ b/assets/en/Report_lastYear.docx
@@ -1,6 +1,6 @@
 
 <file path=word/document.xml><?xml version="1.0" encoding="utf-8"?>
-<w:document xmlns:wpc="http://schemas.microsoft.com/office/word/2010/wordprocessingCanvas" xmlns:cx="http://schemas.microsoft.com/office/drawing/2014/chartex" xmlns:cx1="http://schemas.microsoft.com/office/drawing/2015/9/8/chartex" xmlns:cx2="http://schemas.microsoft.com/office/drawing/2015/10/21/chartex" xmlns:cx3="http://schemas.microsoft.com/office/drawing/2016/5/9/chartex" xmlns:cx4="http://schemas.microsoft.com/office/drawing/2016/5/10/chartex" xmlns:cx5="http://schemas.microsoft.com/office/drawing/2016/5/11/chartex" xmlns:cx6="http://schemas.microsoft.com/office/drawing/2016/5/12/chartex" xmlns:cx7="http://schemas.microsoft.com/office/drawing/2016/5/13/chartex" xmlns:cx8="http://schemas.microsoft.com/office/drawing/2016/5/14/chartex" xmlns:mc="http://schemas.openxmlformats.org/markup-compatibility/2006" xmlns:aink="http://schemas.microsoft.com/office/drawing/2016/ink" xmlns:am3d="http://schemas.microsoft.com/office/drawing/2017/model3d" xmlns:o="urn:schemas-microsoft-com:office:office" xmlns:r="http://schemas.openxmlformats.org/officeDocument/2006/relationships" xmlns:m="http://schemas.openxmlformats.org/officeDocument/2006/math" xmlns:v="urn:schemas-microsoft-com:vml" xmlns:wp14="http://schemas.microsoft.com/office/word/2010/wordprocessingDrawing" xmlns:wp="http://schemas.openxmlformats.org/drawingml/2006/wordprocessingDrawing" xmlns:w10="urn:schemas-microsoft-com:office:word" xmlns:w="http://schemas.openxmlformats.org/wordprocessingml/2006/main" xmlns:w14="http://schemas.microsoft.com/office/word/2010/wordml" xmlns:w15="http://schemas.microsoft.com/office/word/2012/wordml" xmlns:w16cid="http://schemas.microsoft.com/office/word/2016/wordml/cid" xmlns:w16se="http://schemas.microsoft.com/office/word/2015/wordml/symex" xmlns:wpg="http://schemas.microsoft.com/office/word/2010/wordprocessingGroup" xmlns:wpi="http://schemas.microsoft.com/office/word/2010/wordprocessingInk" xmlns:wne="http://schemas.microsoft.com/office/word/2006/wordml" xmlns:wps="http://schemas.microsoft.com/office/word/2010/wordprocessingShape" mc:Ignorable="w14 w15 w16se w16cid wp14">
+<w:document xmlns:wpc="http://schemas.microsoft.com/office/word/2010/wordprocessingCanvas" xmlns:cx="http://schemas.microsoft.com/office/drawing/2014/chartex" xmlns:cx1="http://schemas.microsoft.com/office/drawing/2015/9/8/chartex" xmlns:mc="http://schemas.openxmlformats.org/markup-compatibility/2006" xmlns:o="urn:schemas-microsoft-com:office:office" xmlns:r="http://schemas.openxmlformats.org/officeDocument/2006/relationships" xmlns:m="http://schemas.openxmlformats.org/officeDocument/2006/math" xmlns:v="urn:schemas-microsoft-com:vml" xmlns:wp14="http://schemas.microsoft.com/office/word/2010/wordprocessingDrawing" xmlns:wp="http://schemas.openxmlformats.org/drawingml/2006/wordprocessingDrawing" xmlns:w10="urn:schemas-microsoft-com:office:word" xmlns:w="http://schemas.openxmlformats.org/wordprocessingml/2006/main" xmlns:w14="http://schemas.microsoft.com/office/word/2010/wordml" xmlns:w15="http://schemas.microsoft.com/office/word/2012/wordml" xmlns:w16se="http://schemas.microsoft.com/office/word/2015/wordml/symex" xmlns:wpg="http://schemas.microsoft.com/office/word/2010/wordprocessingGroup" xmlns:wpi="http://schemas.microsoft.com/office/word/2010/wordprocessingInk" xmlns:wne="http://schemas.microsoft.com/office/word/2006/wordml" xmlns:wps="http://schemas.microsoft.com/office/word/2010/wordprocessingShape" mc:Ignorable="w14 w15 w16se wp14">
   <w:body>
     <w:tbl>
       <w:tblPr>
@@ -100,7 +100,15 @@
               <w:t>Departmental priority</w:t>
             </w:r>
             <w:r>
-              <w:t>: To support prosperous and sustainable commercial, Aboriginal and recreational fisheries, aquaculture and other oceans industries</w:t>
+              <w:t xml:space="preserve">: To support prosperous and sustainable commercial, </w:t>
+            </w:r>
+            <w:r>
+              <w:t>Indigenous</w:t>
+            </w:r>
+            <w:bookmarkStart w:id="0" w:name="_GoBack"/>
+            <w:bookmarkEnd w:id="0"/>
+            <w:r>
+              <w:t xml:space="preserve"> and recreational fisheries, aquaculture and other oceans industries</w:t>
             </w:r>
           </w:p>
         </w:tc>
@@ -417,8 +425,6 @@
             <w:r>
               <w:t>Reception covered from 9 to 5</w:t>
             </w:r>
-            <w:bookmarkStart w:id="0" w:name="_GoBack"/>
-            <w:bookmarkEnd w:id="0"/>
           </w:p>
         </w:tc>
         <w:tc>
@@ -445,9 +451,11 @@
                 <w:numId w:val="2"/>
               </w:numPr>
             </w:pPr>
+            <w:proofErr w:type="gramStart"/>
             <w:r>
               <w:t>Your team’s move to a new office space went well and is complete.</w:t>
             </w:r>
+            <w:proofErr w:type="gramEnd"/>
           </w:p>
         </w:tc>
       </w:tr>
@@ -627,7 +635,25 @@
                 <w:color w:val="000000"/>
                 <w:szCs w:val="22"/>
               </w:rPr>
-              <w:t>Licences were issued within 30 days 97% of the time.</w:t>
+              <w:t xml:space="preserve">Licences </w:t>
+            </w:r>
+            <w:proofErr w:type="gramStart"/>
+            <w:r>
+              <w:rPr>
+                <w:rFonts w:ascii="Calibri" w:hAnsi="Calibri" w:cs="Calibri"/>
+                <w:color w:val="000000"/>
+                <w:szCs w:val="22"/>
+              </w:rPr>
+              <w:t>were issued</w:t>
+            </w:r>
+            <w:proofErr w:type="gramEnd"/>
+            <w:r>
+              <w:rPr>
+                <w:rFonts w:ascii="Calibri" w:hAnsi="Calibri" w:cs="Calibri"/>
+                <w:color w:val="000000"/>
+                <w:szCs w:val="22"/>
+              </w:rPr>
+              <w:t xml:space="preserve"> within 30 days 97% of the time.</w:t>
             </w:r>
           </w:p>
           <w:p>
@@ -652,7 +678,25 @@
                 <w:color w:val="000000"/>
                 <w:szCs w:val="22"/>
               </w:rPr>
-              <w:t>Only 400 new licenses were issued last year since an employee  was on parental leave for six months.</w:t>
+              <w:t>Only 400 new licenses were issued last year since an employee</w:t>
+            </w:r>
+            <w:proofErr w:type="gramStart"/>
+            <w:r>
+              <w:rPr>
+                <w:rFonts w:ascii="Calibri" w:hAnsi="Calibri" w:cs="Calibri"/>
+                <w:color w:val="000000"/>
+                <w:szCs w:val="22"/>
+              </w:rPr>
+              <w:t>  was</w:t>
+            </w:r>
+            <w:proofErr w:type="gramEnd"/>
+            <w:r>
+              <w:rPr>
+                <w:rFonts w:ascii="Calibri" w:hAnsi="Calibri" w:cs="Calibri"/>
+                <w:color w:val="000000"/>
+                <w:szCs w:val="22"/>
+              </w:rPr>
+              <w:t xml:space="preserve"> on parental leave for six months.</w:t>
             </w:r>
           </w:p>
         </w:tc>
@@ -808,7 +852,25 @@
                 <w:color w:val="000000"/>
                 <w:szCs w:val="22"/>
               </w:rPr>
-              <w:t>With the hiring of a new junior officer, processing time for renewing licenses was reduced from 30 days to 23 days.</w:t>
+              <w:t xml:space="preserve">With the hiring of a new junior officer, processing time for renewing licenses </w:t>
+            </w:r>
+            <w:proofErr w:type="gramStart"/>
+            <w:r>
+              <w:rPr>
+                <w:rFonts w:ascii="Calibri" w:hAnsi="Calibri" w:cs="Calibri"/>
+                <w:color w:val="000000"/>
+                <w:szCs w:val="22"/>
+              </w:rPr>
+              <w:t>was reduced</w:t>
+            </w:r>
+            <w:proofErr w:type="gramEnd"/>
+            <w:r>
+              <w:rPr>
+                <w:rFonts w:ascii="Calibri" w:hAnsi="Calibri" w:cs="Calibri"/>
+                <w:color w:val="000000"/>
+                <w:szCs w:val="22"/>
+              </w:rPr>
+              <w:t xml:space="preserve"> from 30 days to 23 days.</w:t>
             </w:r>
           </w:p>
           <w:p>
@@ -827,13 +889,23 @@
                 <w:szCs w:val="22"/>
               </w:rPr>
             </w:pPr>
+            <w:proofErr w:type="gramStart"/>
             <w:r>
               <w:rPr>
                 <w:rFonts w:ascii="Calibri" w:hAnsi="Calibri" w:cs="Calibri"/>
                 <w:color w:val="000000"/>
                 <w:szCs w:val="22"/>
               </w:rPr>
-              <w:t>300 licences were renewed.</w:t>
+              <w:t>300</w:t>
+            </w:r>
+            <w:proofErr w:type="gramEnd"/>
+            <w:r>
+              <w:rPr>
+                <w:rFonts w:ascii="Calibri" w:hAnsi="Calibri" w:cs="Calibri"/>
+                <w:color w:val="000000"/>
+                <w:szCs w:val="22"/>
+              </w:rPr>
+              <w:t xml:space="preserve"> licences were renewed.</w:t>
             </w:r>
             <w:r>
               <w:rPr>
@@ -857,7 +929,7 @@
 </file>
 
 <file path=word/numbering.xml><?xml version="1.0" encoding="utf-8"?>
-<w:numbering xmlns:wpc="http://schemas.microsoft.com/office/word/2010/wordprocessingCanvas" xmlns:cx="http://schemas.microsoft.com/office/drawing/2014/chartex" xmlns:cx1="http://schemas.microsoft.com/office/drawing/2015/9/8/chartex" xmlns:cx2="http://schemas.microsoft.com/office/drawing/2015/10/21/chartex" xmlns:cx3="http://schemas.microsoft.com/office/drawing/2016/5/9/chartex" xmlns:cx4="http://schemas.microsoft.com/office/drawing/2016/5/10/chartex" xmlns:cx5="http://schemas.microsoft.com/office/drawing/2016/5/11/chartex" xmlns:cx6="http://schemas.microsoft.com/office/drawing/2016/5/12/chartex" xmlns:cx7="http://schemas.microsoft.com/office/drawing/2016/5/13/chartex" xmlns:cx8="http://schemas.microsoft.com/office/drawing/2016/5/14/chartex" xmlns:mc="http://schemas.openxmlformats.org/markup-compatibility/2006" xmlns:aink="http://schemas.microsoft.com/office/drawing/2016/ink" xmlns:am3d="http://schemas.microsoft.com/office/drawing/2017/model3d" xmlns:o="urn:schemas-microsoft-com:office:office" xmlns:r="http://schemas.openxmlformats.org/officeDocument/2006/relationships" xmlns:m="http://schemas.openxmlformats.org/officeDocument/2006/math" xmlns:v="urn:schemas-microsoft-com:vml" xmlns:wp14="http://schemas.microsoft.com/office/word/2010/wordprocessingDrawing" xmlns:wp="http://schemas.openxmlformats.org/drawingml/2006/wordprocessingDrawing" xmlns:w10="urn:schemas-microsoft-com:office:word" xmlns:w="http://schemas.openxmlformats.org/wordprocessingml/2006/main" xmlns:w14="http://schemas.microsoft.com/office/word/2010/wordml" xmlns:w15="http://schemas.microsoft.com/office/word/2012/wordml" xmlns:w16cid="http://schemas.microsoft.com/office/word/2016/wordml/cid" xmlns:w16se="http://schemas.microsoft.com/office/word/2015/wordml/symex" xmlns:wpg="http://schemas.microsoft.com/office/word/2010/wordprocessingGroup" xmlns:wpi="http://schemas.microsoft.com/office/word/2010/wordprocessingInk" xmlns:wne="http://schemas.microsoft.com/office/word/2006/wordml" xmlns:wps="http://schemas.microsoft.com/office/word/2010/wordprocessingShape" mc:Ignorable="w14 w15 w16se w16cid wp14">
+<w:numbering xmlns:wpc="http://schemas.microsoft.com/office/word/2010/wordprocessingCanvas" xmlns:cx="http://schemas.microsoft.com/office/drawing/2014/chartex" xmlns:cx1="http://schemas.microsoft.com/office/drawing/2015/9/8/chartex" xmlns:mc="http://schemas.openxmlformats.org/markup-compatibility/2006" xmlns:o="urn:schemas-microsoft-com:office:office" xmlns:r="http://schemas.openxmlformats.org/officeDocument/2006/relationships" xmlns:m="http://schemas.openxmlformats.org/officeDocument/2006/math" xmlns:v="urn:schemas-microsoft-com:vml" xmlns:wp14="http://schemas.microsoft.com/office/word/2010/wordprocessingDrawing" xmlns:wp="http://schemas.openxmlformats.org/drawingml/2006/wordprocessingDrawing" xmlns:w10="urn:schemas-microsoft-com:office:word" xmlns:w="http://schemas.openxmlformats.org/wordprocessingml/2006/main" xmlns:w14="http://schemas.microsoft.com/office/word/2010/wordml" xmlns:w15="http://schemas.microsoft.com/office/word/2012/wordml" xmlns:w16se="http://schemas.microsoft.com/office/word/2015/wordml/symex" xmlns:wpg="http://schemas.microsoft.com/office/word/2010/wordprocessingGroup" xmlns:wpi="http://schemas.microsoft.com/office/word/2010/wordprocessingInk" xmlns:wne="http://schemas.microsoft.com/office/word/2006/wordml" xmlns:wps="http://schemas.microsoft.com/office/word/2010/wordprocessingShape" mc:Ignorable="w14 w15 w16se wp14">
   <w:abstractNum w:abstractNumId="0" w15:restartNumberingAfterBreak="0">
     <w:nsid w:val="002A08AE"/>
     <w:multiLevelType w:val="multilevel"/>
@@ -2454,7 +2526,7 @@
 </file>
 
 <file path=word/styles.xml><?xml version="1.0" encoding="utf-8"?>
-<w:styles xmlns:mc="http://schemas.openxmlformats.org/markup-compatibility/2006" xmlns:r="http://schemas.openxmlformats.org/officeDocument/2006/relationships" xmlns:w="http://schemas.openxmlformats.org/wordprocessingml/2006/main" xmlns:w14="http://schemas.microsoft.com/office/word/2010/wordml" xmlns:w15="http://schemas.microsoft.com/office/word/2012/wordml" xmlns:w16cid="http://schemas.microsoft.com/office/word/2016/wordml/cid" xmlns:w16se="http://schemas.microsoft.com/office/word/2015/wordml/symex" mc:Ignorable="w14 w15 w16se w16cid">
+<w:styles xmlns:mc="http://schemas.openxmlformats.org/markup-compatibility/2006" xmlns:r="http://schemas.openxmlformats.org/officeDocument/2006/relationships" xmlns:w="http://schemas.openxmlformats.org/wordprocessingml/2006/main" xmlns:w14="http://schemas.microsoft.com/office/word/2010/wordml" xmlns:w15="http://schemas.microsoft.com/office/word/2012/wordml" xmlns:w16se="http://schemas.microsoft.com/office/word/2015/wordml/symex" mc:Ignorable="w14 w15 w16se">
   <w:docDefaults>
     <w:rPrDefault>
       <w:rPr>
@@ -2466,7 +2538,7 @@
     </w:rPrDefault>
     <w:pPrDefault/>
   </w:docDefaults>
-  <w:latentStyles w:defLockedState="0" w:defUIPriority="99" w:defSemiHidden="0" w:defUnhideWhenUsed="0" w:defQFormat="0" w:count="375">
+  <w:latentStyles w:defLockedState="0" w:defUIPriority="99" w:defSemiHidden="0" w:defUnhideWhenUsed="0" w:defQFormat="0" w:count="371">
     <w:lsdException w:name="Normal" w:uiPriority="0" w:qFormat="1"/>
     <w:lsdException w:name="heading 1" w:uiPriority="9" w:qFormat="1"/>
     <w:lsdException w:name="heading 2" w:semiHidden="1" w:uiPriority="9" w:unhideWhenUsed="1" w:qFormat="1"/>
@@ -2838,10 +2910,6 @@
     <w:lsdException w:name="List Table 5 Dark Accent 6" w:uiPriority="50"/>
     <w:lsdException w:name="List Table 6 Colorful Accent 6" w:uiPriority="51"/>
     <w:lsdException w:name="List Table 7 Colorful Accent 6" w:uiPriority="52"/>
-    <w:lsdException w:name="Mention" w:semiHidden="1" w:unhideWhenUsed="1"/>
-    <w:lsdException w:name="Smart Hyperlink" w:semiHidden="1" w:unhideWhenUsed="1"/>
-    <w:lsdException w:name="Hashtag" w:semiHidden="1" w:unhideWhenUsed="1"/>
-    <w:lsdException w:name="Unresolved Mention" w:semiHidden="1" w:unhideWhenUsed="1"/>
   </w:latentStyles>
   <w:style w:type="paragraph" w:default="1" w:styleId="Normal">
     <w:name w:val="Normal"/>
@@ -2850,12 +2918,13 @@
       <w:rFonts w:eastAsiaTheme="minorEastAsia"/>
     </w:rPr>
   </w:style>
-  <w:style w:type="character" w:default="1" w:styleId="DefaultParagraphFont">
+  <w:style w:type="character" w:default="1" w:styleId="Policepardfaut">
     <w:name w:val="Default Paragraph Font"/>
     <w:uiPriority w:val="1"/>
+    <w:semiHidden/>
     <w:unhideWhenUsed/>
   </w:style>
-  <w:style w:type="table" w:default="1" w:styleId="TableNormal">
+  <w:style w:type="table" w:default="1" w:styleId="TableauNormal">
     <w:name w:val="Normal Table"/>
     <w:uiPriority w:val="99"/>
     <w:semiHidden/>
@@ -2870,7 +2939,7 @@
       </w:tblCellMar>
     </w:tblPr>
   </w:style>
-  <w:style w:type="numbering" w:default="1" w:styleId="NoList">
+  <w:style w:type="numbering" w:default="1" w:styleId="Aucuneliste">
     <w:name w:val="No List"/>
     <w:uiPriority w:val="99"/>
     <w:semiHidden/>

</xml_diff>